<commit_message>
新增：   测试automatically wiring beans
</commit_message>
<xml_diff>
--- a/spring学习.docx
+++ b/spring学习.docx
@@ -4940,9 +4940,6 @@
     <w:p>
       <w:pPr>
         <w:pStyle w:val="3"/>
-        <w:rPr>
-          <w:rFonts w:hint="eastAsia"/>
-        </w:rPr>
       </w:pPr>
       <w:r>
         <w:rPr>
@@ -4960,9 +4957,6 @@
     <w:p>
       <w:pPr>
         <w:spacing w:afterLines="50" w:after="156"/>
-        <w:rPr>
-          <w:rFonts w:hint="eastAsia"/>
-        </w:rPr>
       </w:pPr>
       <w:r>
         <w:rPr>
@@ -4980,103 +4974,104 @@
     <w:p>
       <w:pPr>
         <w:spacing w:afterLines="50" w:after="156"/>
+      </w:pPr>
+      <w:r>
         <w:rPr>
           <w:rFonts w:hint="eastAsia"/>
         </w:rPr>
-      </w:pPr>
+        <w:t>1</w:t>
+      </w:r>
       <w:r>
         <w:rPr>
           <w:rFonts w:hint="eastAsia"/>
         </w:rPr>
-        <w:t>1</w:t>
-      </w:r>
-      <w:r>
-        <w:rPr>
-          <w:rFonts w:hint="eastAsia"/>
-        </w:rPr>
         <w:t>、</w:t>
       </w:r>
-      <w:r>
-        <w:rPr>
-          <w:rFonts w:hint="eastAsia"/>
-        </w:rPr>
-        <w:t>bean factories</w:t>
-      </w:r>
+      <w:proofErr w:type="spellStart"/>
+      <w:r>
+        <w:rPr>
+          <w:rStyle w:val="HTML"/>
+          <w:color w:val="0000FF"/>
+        </w:rPr>
+        <w:t>BeanFactory</w:t>
+      </w:r>
+      <w:proofErr w:type="spellEnd"/>
     </w:p>
     <w:p>
       <w:pPr>
         <w:spacing w:afterLines="50" w:after="156"/>
+      </w:pPr>
+      <w:r>
         <w:rPr>
           <w:rFonts w:hint="eastAsia"/>
         </w:rPr>
-      </w:pPr>
+        <w:t>2</w:t>
+      </w:r>
       <w:r>
         <w:rPr>
           <w:rFonts w:hint="eastAsia"/>
         </w:rPr>
-        <w:t>2</w:t>
-      </w:r>
-      <w:r>
-        <w:rPr>
-          <w:rFonts w:hint="eastAsia"/>
-        </w:rPr>
         <w:t>、</w:t>
       </w:r>
-      <w:bookmarkStart w:id="0" w:name="OLE_LINK1"/>
-      <w:bookmarkStart w:id="1" w:name="OLE_LINK2"/>
-      <w:r>
-        <w:rPr>
-          <w:rFonts w:hint="eastAsia"/>
-        </w:rPr>
-        <w:t>application contexts</w:t>
-      </w:r>
-      <w:bookmarkEnd w:id="0"/>
-      <w:bookmarkEnd w:id="1"/>
+      <w:proofErr w:type="spellStart"/>
+      <w:r>
+        <w:rPr>
+          <w:rStyle w:val="HTML"/>
+          <w:color w:val="0000FF"/>
+        </w:rPr>
+        <w:t>ApplicationContext</w:t>
+      </w:r>
+      <w:proofErr w:type="spellEnd"/>
     </w:p>
     <w:p>
       <w:pPr>
         <w:spacing w:afterLines="50" w:after="156"/>
+      </w:pPr>
+      <w:proofErr w:type="spellStart"/>
+      <w:r>
+        <w:t>ApplicationContext</w:t>
+      </w:r>
+      <w:proofErr w:type="spellEnd"/>
+      <w:r>
         <w:rPr>
           <w:rFonts w:hint="eastAsia"/>
         </w:rPr>
-      </w:pPr>
+        <w:t>是</w:t>
+      </w:r>
+      <w:proofErr w:type="spellStart"/>
+      <w:r>
+        <w:t>BeanFactory</w:t>
+      </w:r>
+      <w:proofErr w:type="spellEnd"/>
       <w:r>
         <w:rPr>
           <w:rFonts w:hint="eastAsia"/>
         </w:rPr>
-        <w:t>常用</w:t>
-      </w:r>
+        <w:t>的子接口，在实际开发中，经常优先选用</w:t>
+      </w:r>
+      <w:proofErr w:type="spellStart"/>
+      <w:r>
+        <w:t>ApplicationContext</w:t>
+      </w:r>
+      <w:proofErr w:type="spellEnd"/>
       <w:r>
         <w:rPr>
           <w:rFonts w:hint="eastAsia"/>
         </w:rPr>
-        <w:t>application contexts</w:t>
-      </w:r>
-      <w:r>
-        <w:rPr>
-          <w:rFonts w:hint="eastAsia"/>
-        </w:rPr>
         <w:t>。</w:t>
       </w:r>
+      <w:bookmarkStart w:id="0" w:name="_GoBack"/>
+      <w:bookmarkEnd w:id="0"/>
     </w:p>
     <w:p>
       <w:pPr>
         <w:pStyle w:val="4"/>
+      </w:pPr>
+      <w:r>
         <w:rPr>
           <w:rFonts w:hint="eastAsia"/>
         </w:rPr>
-      </w:pPr>
-      <w:r>
-        <w:rPr>
-          <w:rFonts w:hint="eastAsia"/>
-        </w:rPr>
-        <w:t xml:space="preserve">2.4.1 </w:t>
-      </w:r>
-      <w:r>
-        <w:rPr>
-          <w:rFonts w:hint="eastAsia"/>
-        </w:rPr>
-        <w:t>application contexts</w:t>
+        <w:t>2.4.1 application contexts</w:t>
       </w:r>
       <w:r>
         <w:rPr>
@@ -5088,9 +5083,6 @@
     <w:p>
       <w:pPr>
         <w:spacing w:afterLines="50" w:after="156"/>
-        <w:rPr>
-          <w:rFonts w:hint="eastAsia"/>
-        </w:rPr>
       </w:pPr>
       <w:r>
         <w:rPr>
@@ -5226,6 +5218,7 @@
                 <w:b/>
                 <w:szCs w:val="24"/>
               </w:rPr>
+              <w:lastRenderedPageBreak/>
               <w:tab/>
             </w:r>
             <w:r>
@@ -5283,7 +5276,6 @@
                 <w:b/>
                 <w:szCs w:val="24"/>
               </w:rPr>
-              <w:lastRenderedPageBreak/>
               <w:tab/>
               <w:t>{</w:t>
             </w:r>
@@ -5873,9 +5865,6 @@
           <w:p>
             <w:pPr>
               <w:spacing w:afterLines="50" w:after="156"/>
-              <w:rPr>
-                <w:rFonts w:hint="eastAsia"/>
-              </w:rPr>
             </w:pPr>
             <w:r>
               <w:rPr>
@@ -5892,9 +5881,6 @@
     <w:p>
       <w:pPr>
         <w:spacing w:afterLines="50" w:after="156"/>
-        <w:rPr>
-          <w:rFonts w:hint="eastAsia"/>
-        </w:rPr>
       </w:pPr>
       <w:r>
         <w:rPr>
@@ -6249,8 +6235,8 @@
               </w:rPr>
               <w:t>方式二：</w:t>
             </w:r>
-            <w:bookmarkStart w:id="2" w:name="OLE_LINK3"/>
-            <w:bookmarkStart w:id="3" w:name="OLE_LINK4"/>
+            <w:bookmarkStart w:id="1" w:name="OLE_LINK3"/>
+            <w:bookmarkStart w:id="2" w:name="OLE_LINK4"/>
             <w:proofErr w:type="spellStart"/>
             <w:r>
               <w:rPr>
@@ -6261,8 +6247,8 @@
               </w:rPr>
               <w:t>FileSystemXmlApplicationContext</w:t>
             </w:r>
+            <w:bookmarkEnd w:id="1"/>
             <w:bookmarkEnd w:id="2"/>
-            <w:bookmarkEnd w:id="3"/>
             <w:proofErr w:type="spellEnd"/>
           </w:p>
           <w:p>
@@ -6580,9 +6566,6 @@
           <w:p>
             <w:pPr>
               <w:spacing w:afterLines="50" w:after="156"/>
-              <w:rPr>
-                <w:rFonts w:hint="eastAsia"/>
-              </w:rPr>
             </w:pPr>
             <w:r>
               <w:rPr>
@@ -6600,24 +6583,22 @@
     <w:p>
       <w:pPr>
         <w:spacing w:afterLines="50" w:after="156"/>
-        <w:rPr>
-          <w:rFonts w:hint="eastAsia"/>
-        </w:rPr>
       </w:pPr>
     </w:p>
     <w:p>
       <w:pPr>
         <w:spacing w:afterLines="50" w:after="156"/>
+      </w:pPr>
+      <w:bookmarkStart w:id="3" w:name="OLE_LINK5"/>
+      <w:bookmarkStart w:id="4" w:name="OLE_LINK6"/>
+      <w:bookmarkStart w:id="5" w:name="OLE_LINK7"/>
+      <w:r>
         <w:rPr>
           <w:rFonts w:hint="eastAsia"/>
         </w:rPr>
-      </w:pPr>
-      <w:r>
-        <w:rPr>
-          <w:rFonts w:hint="eastAsia"/>
-        </w:rPr>
         <w:t>方式三：</w:t>
       </w:r>
+      <w:proofErr w:type="spellStart"/>
       <w:r>
         <w:rPr>
           <w:rFonts w:ascii="Consolas" w:hAnsi="Consolas" w:cs="Consolas"/>
@@ -6627,8 +6608,10 @@
         </w:rPr>
         <w:t>AnnotationConfigApplicationContext</w:t>
       </w:r>
-      <w:bookmarkStart w:id="4" w:name="_GoBack"/>
+      <w:bookmarkEnd w:id="3"/>
       <w:bookmarkEnd w:id="4"/>
+      <w:bookmarkEnd w:id="5"/>
+      <w:proofErr w:type="spellEnd"/>
     </w:p>
     <w:tbl>
       <w:tblPr>
@@ -7086,6 +7069,7 @@
                 <w:b/>
                 <w:szCs w:val="24"/>
               </w:rPr>
+              <w:lastRenderedPageBreak/>
               <w:t>AnnotationConfigApplicationContext</w:t>
             </w:r>
             <w:proofErr w:type="spellEnd"/>
@@ -7116,7 +7100,6 @@
                 <w:b/>
                 <w:szCs w:val="24"/>
               </w:rPr>
-              <w:lastRenderedPageBreak/>
               <w:tab/>
             </w:r>
             <w:r>
@@ -7211,6 +7194,70 @@
               </w:rPr>
               <w:t xml:space="preserve"> = (Test) </w:t>
             </w:r>
+            <w:r>
+              <w:rPr>
+                <w:rFonts w:ascii="Consolas" w:hAnsi="Consolas" w:cs="Consolas"/>
+                <w:b/>
+                <w:color w:val="6A3E3E"/>
+                <w:szCs w:val="24"/>
+              </w:rPr>
+              <w:t>context</w:t>
+            </w:r>
+            <w:r>
+              <w:rPr>
+                <w:rFonts w:ascii="Consolas" w:hAnsi="Consolas" w:cs="Consolas"/>
+                <w:b/>
+                <w:szCs w:val="24"/>
+              </w:rPr>
+              <w:t>.getBean(com.glxt.study.spring.springinaction.chapter1.applicationcontext.Test.</w:t>
+            </w:r>
+            <w:r>
+              <w:rPr>
+                <w:rFonts w:ascii="Consolas" w:hAnsi="Consolas" w:cs="Consolas"/>
+                <w:b/>
+                <w:bCs/>
+                <w:color w:val="7F0055"/>
+                <w:szCs w:val="24"/>
+              </w:rPr>
+              <w:t>class</w:t>
+            </w:r>
+            <w:r>
+              <w:rPr>
+                <w:rFonts w:ascii="Consolas" w:hAnsi="Consolas" w:cs="Consolas"/>
+                <w:b/>
+                <w:szCs w:val="24"/>
+              </w:rPr>
+              <w:t>);</w:t>
+            </w:r>
+          </w:p>
+          <w:p>
+            <w:pPr>
+              <w:autoSpaceDE w:val="0"/>
+              <w:autoSpaceDN w:val="0"/>
+              <w:adjustRightInd w:val="0"/>
+              <w:jc w:val="left"/>
+              <w:rPr>
+                <w:rFonts w:ascii="Consolas" w:hAnsi="Consolas" w:cs="Consolas"/>
+                <w:b/>
+                <w:szCs w:val="24"/>
+              </w:rPr>
+            </w:pPr>
+            <w:r>
+              <w:rPr>
+                <w:rFonts w:ascii="Consolas" w:hAnsi="Consolas" w:cs="Consolas"/>
+                <w:b/>
+                <w:szCs w:val="24"/>
+              </w:rPr>
+              <w:tab/>
+            </w:r>
+            <w:r>
+              <w:rPr>
+                <w:rFonts w:ascii="Consolas" w:hAnsi="Consolas" w:cs="Consolas"/>
+                <w:b/>
+                <w:szCs w:val="24"/>
+              </w:rPr>
+              <w:tab/>
+            </w:r>
             <w:proofErr w:type="spellStart"/>
             <w:r>
               <w:rPr>
@@ -7219,15 +7266,15 @@
                 <w:color w:val="6A3E3E"/>
                 <w:szCs w:val="24"/>
               </w:rPr>
-              <w:t>context</w:t>
-            </w:r>
-            <w:r>
-              <w:rPr>
-                <w:rFonts w:ascii="Consolas" w:hAnsi="Consolas" w:cs="Consolas"/>
-                <w:b/>
-                <w:szCs w:val="24"/>
-              </w:rPr>
-              <w:t>.getBean</w:t>
+              <w:t>test</w:t>
+            </w:r>
+            <w:r>
+              <w:rPr>
+                <w:rFonts w:ascii="Consolas" w:hAnsi="Consolas" w:cs="Consolas"/>
+                <w:b/>
+                <w:szCs w:val="24"/>
+              </w:rPr>
+              <w:t>.say</w:t>
             </w:r>
             <w:proofErr w:type="spellEnd"/>
             <w:r>
@@ -7236,88 +7283,12 @@
                 <w:b/>
                 <w:szCs w:val="24"/>
               </w:rPr>
-              <w:t>(</w:t>
-            </w:r>
-            <w:r>
-              <w:rPr>
-                <w:rFonts w:ascii="Consolas" w:hAnsi="Consolas" w:cs="Consolas"/>
-                <w:b/>
-                <w:color w:val="2A00FF"/>
-                <w:szCs w:val="24"/>
-              </w:rPr>
-              <w:t>"test"</w:t>
-            </w:r>
-            <w:r>
-              <w:rPr>
-                <w:rFonts w:ascii="Consolas" w:hAnsi="Consolas" w:cs="Consolas"/>
-                <w:b/>
-                <w:szCs w:val="24"/>
-              </w:rPr>
-              <w:t>);</w:t>
-            </w:r>
-          </w:p>
-          <w:p>
-            <w:pPr>
-              <w:autoSpaceDE w:val="0"/>
-              <w:autoSpaceDN w:val="0"/>
-              <w:adjustRightInd w:val="0"/>
-              <w:jc w:val="left"/>
-              <w:rPr>
-                <w:rFonts w:ascii="Consolas" w:hAnsi="Consolas" w:cs="Consolas"/>
-                <w:b/>
-                <w:szCs w:val="24"/>
-              </w:rPr>
-            </w:pPr>
-            <w:r>
-              <w:rPr>
-                <w:rFonts w:ascii="Consolas" w:hAnsi="Consolas" w:cs="Consolas"/>
-                <w:b/>
-                <w:szCs w:val="24"/>
-              </w:rPr>
-              <w:tab/>
-            </w:r>
-            <w:r>
-              <w:rPr>
-                <w:rFonts w:ascii="Consolas" w:hAnsi="Consolas" w:cs="Consolas"/>
-                <w:b/>
-                <w:szCs w:val="24"/>
-              </w:rPr>
-              <w:tab/>
-            </w:r>
-            <w:proofErr w:type="spellStart"/>
-            <w:r>
-              <w:rPr>
-                <w:rFonts w:ascii="Consolas" w:hAnsi="Consolas" w:cs="Consolas"/>
-                <w:b/>
-                <w:color w:val="6A3E3E"/>
-                <w:szCs w:val="24"/>
-              </w:rPr>
-              <w:t>test</w:t>
-            </w:r>
-            <w:r>
-              <w:rPr>
-                <w:rFonts w:ascii="Consolas" w:hAnsi="Consolas" w:cs="Consolas"/>
-                <w:b/>
-                <w:szCs w:val="24"/>
-              </w:rPr>
-              <w:t>.say</w:t>
-            </w:r>
-            <w:proofErr w:type="spellEnd"/>
-            <w:r>
-              <w:rPr>
-                <w:rFonts w:ascii="Consolas" w:hAnsi="Consolas" w:cs="Consolas"/>
-                <w:b/>
-                <w:szCs w:val="24"/>
-              </w:rPr>
               <w:t>();</w:t>
             </w:r>
           </w:p>
           <w:p>
             <w:pPr>
               <w:spacing w:afterLines="50" w:after="156"/>
-              <w:rPr>
-                <w:rFonts w:hint="eastAsia"/>
-              </w:rPr>
             </w:pPr>
             <w:r>
               <w:rPr>
@@ -7335,17 +7306,93 @@
     <w:p>
       <w:pPr>
         <w:spacing w:afterLines="50" w:after="156"/>
+      </w:pPr>
+      <w:bookmarkStart w:id="6" w:name="OLE_LINK8"/>
+      <w:bookmarkStart w:id="7" w:name="OLE_LINK9"/>
+      <w:r>
         <w:rPr>
           <w:rFonts w:hint="eastAsia"/>
         </w:rPr>
+        <w:lastRenderedPageBreak/>
+        <w:t>方式四：</w:t>
+      </w:r>
+      <w:r>
+        <w:t xml:space="preserve"> </w:t>
+      </w:r>
+      <w:proofErr w:type="spellStart"/>
+      <w:r>
+        <w:rPr>
+          <w:rFonts w:ascii="Consolas" w:hAnsi="Consolas" w:cs="Consolas"/>
+          <w:b/>
+          <w:color w:val="3F7F5F"/>
+          <w:szCs w:val="24"/>
+        </w:rPr>
+        <w:t>XmlWebApplicationContext</w:t>
+      </w:r>
+      <w:proofErr w:type="spellEnd"/>
+    </w:p>
+    <w:bookmarkEnd w:id="6"/>
+    <w:bookmarkEnd w:id="7"/>
+    <w:p>
+      <w:pPr>
+        <w:spacing w:afterLines="50" w:after="156"/>
       </w:pPr>
     </w:p>
     <w:p>
       <w:pPr>
         <w:spacing w:afterLines="50" w:after="156"/>
+      </w:pPr>
+    </w:p>
+    <w:p>
+      <w:pPr>
+        <w:spacing w:afterLines="50" w:after="156"/>
+      </w:pPr>
+      <w:r>
         <w:rPr>
           <w:rFonts w:hint="eastAsia"/>
         </w:rPr>
+        <w:t>方式五：</w:t>
+      </w:r>
+      <w:r>
+        <w:t xml:space="preserve"> </w:t>
+      </w:r>
+      <w:proofErr w:type="spellStart"/>
+      <w:r>
+        <w:rPr>
+          <w:rFonts w:ascii="Consolas" w:hAnsi="Consolas" w:cs="Consolas"/>
+          <w:b/>
+          <w:color w:val="3F7F5F"/>
+          <w:szCs w:val="24"/>
+        </w:rPr>
+        <w:t>AnnotationConfigWebApplicationContext</w:t>
+      </w:r>
+      <w:proofErr w:type="spellEnd"/>
+    </w:p>
+    <w:p>
+      <w:pPr>
+        <w:spacing w:afterLines="50" w:after="156"/>
+      </w:pPr>
+    </w:p>
+    <w:p>
+      <w:pPr>
+        <w:pStyle w:val="4"/>
+      </w:pPr>
+      <w:r>
+        <w:rPr>
+          <w:rFonts w:hint="eastAsia"/>
+        </w:rPr>
+        <w:t>2.4.2 bean</w:t>
+      </w:r>
+      <w:r>
+        <w:rPr>
+          <w:rFonts w:hint="eastAsia"/>
+        </w:rPr>
+        <w:t>生命周期</w:t>
+      </w:r>
+    </w:p>
+    <w:p>
+      <w:pPr>
+        <w:spacing w:afterLines="50" w:after="156"/>
       </w:pPr>
     </w:p>
     <w:p>

</xml_diff>